<commit_message>
Final Commit for All
</commit_message>
<xml_diff>
--- a/Mini_Assignment_1.docx
+++ b/Mini_Assignment_1.docx
@@ -535,6 +535,797 @@
     </w:p>
     <w:p>
       <w:pPr>
+        <w:pStyle w:val="SourceCode"/>
+      </w:pPr>
+      <w:r>
+        <w:rPr>
+          <w:rStyle w:val="NormalTok"/>
+        </w:rPr>
+        <w:t xml:space="preserve">knitr::opts_chunk$</w:t>
+      </w:r>
+      <w:r>
+        <w:rPr>
+          <w:rStyle w:val="KeywordTok"/>
+        </w:rPr>
+        <w:t xml:space="preserve">set</w:t>
+      </w:r>
+      <w:r>
+        <w:rPr>
+          <w:rStyle w:val="NormalTok"/>
+        </w:rPr>
+        <w:t xml:space="preserve">(</w:t>
+      </w:r>
+      <w:r>
+        <w:rPr>
+          <w:rStyle w:val="DataTypeTok"/>
+        </w:rPr>
+        <w:t xml:space="preserve">fig.width =</w:t>
+      </w:r>
+      <w:r>
+        <w:rPr>
+          <w:rStyle w:val="NormalTok"/>
+        </w:rPr>
+        <w:t xml:space="preserve"> </w:t>
+      </w:r>
+      <w:r>
+        <w:rPr>
+          <w:rStyle w:val="DecValTok"/>
+        </w:rPr>
+        <w:t xml:space="preserve">8</w:t>
+      </w:r>
+      <w:r>
+        <w:rPr>
+          <w:rStyle w:val="NormalTok"/>
+        </w:rPr>
+        <w:t xml:space="preserve">, </w:t>
+      </w:r>
+      <w:r>
+        <w:br w:type="textWrapping"/>
+      </w:r>
+      <w:r>
+        <w:rPr>
+          <w:rStyle w:val="NormalTok"/>
+        </w:rPr>
+        <w:t xml:space="preserve"> </w:t>
+      </w:r>
+      <w:r>
+        <w:rPr>
+          <w:rStyle w:val="NormalTok"/>
+        </w:rPr>
+        <w:t xml:space="preserve"> </w:t>
+      </w:r>
+      <w:r>
+        <w:rPr>
+          <w:rStyle w:val="NormalTok"/>
+        </w:rPr>
+        <w:t xml:space="preserve"> </w:t>
+      </w:r>
+      <w:r>
+        <w:rPr>
+          <w:rStyle w:val="NormalTok"/>
+        </w:rPr>
+        <w:t xml:space="preserve"> </w:t>
+      </w:r>
+      <w:r>
+        <w:rPr>
+          <w:rStyle w:val="NormalTok"/>
+        </w:rPr>
+        <w:t xml:space="preserve"> </w:t>
+      </w:r>
+      <w:r>
+        <w:rPr>
+          <w:rStyle w:val="NormalTok"/>
+        </w:rPr>
+        <w:t xml:space="preserve"> </w:t>
+      </w:r>
+      <w:r>
+        <w:rPr>
+          <w:rStyle w:val="NormalTok"/>
+        </w:rPr>
+        <w:t xml:space="preserve"> </w:t>
+      </w:r>
+      <w:r>
+        <w:rPr>
+          <w:rStyle w:val="NormalTok"/>
+        </w:rPr>
+        <w:t xml:space="preserve"> </w:t>
+      </w:r>
+      <w:r>
+        <w:rPr>
+          <w:rStyle w:val="NormalTok"/>
+        </w:rPr>
+        <w:t xml:space="preserve"> </w:t>
+      </w:r>
+      <w:r>
+        <w:rPr>
+          <w:rStyle w:val="NormalTok"/>
+        </w:rPr>
+        <w:t xml:space="preserve"> </w:t>
+      </w:r>
+      <w:r>
+        <w:rPr>
+          <w:rStyle w:val="NormalTok"/>
+        </w:rPr>
+        <w:t xml:space="preserve"> </w:t>
+      </w:r>
+      <w:r>
+        <w:rPr>
+          <w:rStyle w:val="NormalTok"/>
+        </w:rPr>
+        <w:t xml:space="preserve"> </w:t>
+      </w:r>
+      <w:r>
+        <w:rPr>
+          <w:rStyle w:val="NormalTok"/>
+        </w:rPr>
+        <w:t xml:space="preserve"> </w:t>
+      </w:r>
+      <w:r>
+        <w:rPr>
+          <w:rStyle w:val="NormalTok"/>
+        </w:rPr>
+        <w:t xml:space="preserve"> </w:t>
+      </w:r>
+      <w:r>
+        <w:rPr>
+          <w:rStyle w:val="NormalTok"/>
+        </w:rPr>
+        <w:t xml:space="preserve"> </w:t>
+      </w:r>
+      <w:r>
+        <w:rPr>
+          <w:rStyle w:val="NormalTok"/>
+        </w:rPr>
+        <w:t xml:space="preserve"> </w:t>
+      </w:r>
+      <w:r>
+        <w:rPr>
+          <w:rStyle w:val="NormalTok"/>
+        </w:rPr>
+        <w:t xml:space="preserve"> </w:t>
+      </w:r>
+      <w:r>
+        <w:rPr>
+          <w:rStyle w:val="NormalTok"/>
+        </w:rPr>
+        <w:t xml:space="preserve"> </w:t>
+      </w:r>
+      <w:r>
+        <w:rPr>
+          <w:rStyle w:val="NormalTok"/>
+        </w:rPr>
+        <w:t xml:space="preserve"> </w:t>
+      </w:r>
+      <w:r>
+        <w:rPr>
+          <w:rStyle w:val="NormalTok"/>
+        </w:rPr>
+        <w:t xml:space="preserve"> </w:t>
+      </w:r>
+      <w:r>
+        <w:rPr>
+          <w:rStyle w:val="NormalTok"/>
+        </w:rPr>
+        <w:t xml:space="preserve"> </w:t>
+      </w:r>
+      <w:r>
+        <w:rPr>
+          <w:rStyle w:val="NormalTok"/>
+        </w:rPr>
+        <w:t xml:space="preserve"> </w:t>
+      </w:r>
+      <w:r>
+        <w:rPr>
+          <w:rStyle w:val="DataTypeTok"/>
+        </w:rPr>
+        <w:t xml:space="preserve">fig.height =</w:t>
+      </w:r>
+      <w:r>
+        <w:rPr>
+          <w:rStyle w:val="NormalTok"/>
+        </w:rPr>
+        <w:t xml:space="preserve"> </w:t>
+      </w:r>
+      <w:r>
+        <w:rPr>
+          <w:rStyle w:val="DecValTok"/>
+        </w:rPr>
+        <w:t xml:space="preserve">8</w:t>
+      </w:r>
+      <w:r>
+        <w:rPr>
+          <w:rStyle w:val="NormalTok"/>
+        </w:rPr>
+        <w:t xml:space="preserve">, </w:t>
+      </w:r>
+      <w:r>
+        <w:br w:type="textWrapping"/>
+      </w:r>
+      <w:r>
+        <w:rPr>
+          <w:rStyle w:val="NormalTok"/>
+        </w:rPr>
+        <w:t xml:space="preserve"> </w:t>
+      </w:r>
+      <w:r>
+        <w:rPr>
+          <w:rStyle w:val="NormalTok"/>
+        </w:rPr>
+        <w:t xml:space="preserve"> </w:t>
+      </w:r>
+      <w:r>
+        <w:rPr>
+          <w:rStyle w:val="NormalTok"/>
+        </w:rPr>
+        <w:t xml:space="preserve"> </w:t>
+      </w:r>
+      <w:r>
+        <w:rPr>
+          <w:rStyle w:val="NormalTok"/>
+        </w:rPr>
+        <w:t xml:space="preserve"> </w:t>
+      </w:r>
+      <w:r>
+        <w:rPr>
+          <w:rStyle w:val="NormalTok"/>
+        </w:rPr>
+        <w:t xml:space="preserve"> </w:t>
+      </w:r>
+      <w:r>
+        <w:rPr>
+          <w:rStyle w:val="NormalTok"/>
+        </w:rPr>
+        <w:t xml:space="preserve"> </w:t>
+      </w:r>
+      <w:r>
+        <w:rPr>
+          <w:rStyle w:val="NormalTok"/>
+        </w:rPr>
+        <w:t xml:space="preserve"> </w:t>
+      </w:r>
+      <w:r>
+        <w:rPr>
+          <w:rStyle w:val="NormalTok"/>
+        </w:rPr>
+        <w:t xml:space="preserve"> </w:t>
+      </w:r>
+      <w:r>
+        <w:rPr>
+          <w:rStyle w:val="NormalTok"/>
+        </w:rPr>
+        <w:t xml:space="preserve"> </w:t>
+      </w:r>
+      <w:r>
+        <w:rPr>
+          <w:rStyle w:val="NormalTok"/>
+        </w:rPr>
+        <w:t xml:space="preserve"> </w:t>
+      </w:r>
+      <w:r>
+        <w:rPr>
+          <w:rStyle w:val="NormalTok"/>
+        </w:rPr>
+        <w:t xml:space="preserve"> </w:t>
+      </w:r>
+      <w:r>
+        <w:rPr>
+          <w:rStyle w:val="NormalTok"/>
+        </w:rPr>
+        <w:t xml:space="preserve"> </w:t>
+      </w:r>
+      <w:r>
+        <w:rPr>
+          <w:rStyle w:val="NormalTok"/>
+        </w:rPr>
+        <w:t xml:space="preserve"> </w:t>
+      </w:r>
+      <w:r>
+        <w:rPr>
+          <w:rStyle w:val="NormalTok"/>
+        </w:rPr>
+        <w:t xml:space="preserve"> </w:t>
+      </w:r>
+      <w:r>
+        <w:rPr>
+          <w:rStyle w:val="NormalTok"/>
+        </w:rPr>
+        <w:t xml:space="preserve"> </w:t>
+      </w:r>
+      <w:r>
+        <w:rPr>
+          <w:rStyle w:val="NormalTok"/>
+        </w:rPr>
+        <w:t xml:space="preserve"> </w:t>
+      </w:r>
+      <w:r>
+        <w:rPr>
+          <w:rStyle w:val="NormalTok"/>
+        </w:rPr>
+        <w:t xml:space="preserve"> </w:t>
+      </w:r>
+      <w:r>
+        <w:rPr>
+          <w:rStyle w:val="NormalTok"/>
+        </w:rPr>
+        <w:t xml:space="preserve"> </w:t>
+      </w:r>
+      <w:r>
+        <w:rPr>
+          <w:rStyle w:val="NormalTok"/>
+        </w:rPr>
+        <w:t xml:space="preserve"> </w:t>
+      </w:r>
+      <w:r>
+        <w:rPr>
+          <w:rStyle w:val="NormalTok"/>
+        </w:rPr>
+        <w:t xml:space="preserve"> </w:t>
+      </w:r>
+      <w:r>
+        <w:rPr>
+          <w:rStyle w:val="NormalTok"/>
+        </w:rPr>
+        <w:t xml:space="preserve"> </w:t>
+      </w:r>
+      <w:r>
+        <w:rPr>
+          <w:rStyle w:val="NormalTok"/>
+        </w:rPr>
+        <w:t xml:space="preserve"> </w:t>
+      </w:r>
+      <w:r>
+        <w:rPr>
+          <w:rStyle w:val="DataTypeTok"/>
+        </w:rPr>
+        <w:t xml:space="preserve">fig.align =</w:t>
+      </w:r>
+      <w:r>
+        <w:rPr>
+          <w:rStyle w:val="NormalTok"/>
+        </w:rPr>
+        <w:t xml:space="preserve"> </w:t>
+      </w:r>
+      <w:r>
+        <w:rPr>
+          <w:rStyle w:val="StringTok"/>
+        </w:rPr>
+        <w:t xml:space="preserve">"center"</w:t>
+      </w:r>
+      <w:r>
+        <w:rPr>
+          <w:rStyle w:val="NormalTok"/>
+        </w:rPr>
+        <w:t xml:space="preserve">, </w:t>
+      </w:r>
+      <w:r>
+        <w:br w:type="textWrapping"/>
+      </w:r>
+      <w:r>
+        <w:rPr>
+          <w:rStyle w:val="NormalTok"/>
+        </w:rPr>
+        <w:t xml:space="preserve"> </w:t>
+      </w:r>
+      <w:r>
+        <w:rPr>
+          <w:rStyle w:val="NormalTok"/>
+        </w:rPr>
+        <w:t xml:space="preserve"> </w:t>
+      </w:r>
+      <w:r>
+        <w:rPr>
+          <w:rStyle w:val="NormalTok"/>
+        </w:rPr>
+        <w:t xml:space="preserve"> </w:t>
+      </w:r>
+      <w:r>
+        <w:rPr>
+          <w:rStyle w:val="NormalTok"/>
+        </w:rPr>
+        <w:t xml:space="preserve"> </w:t>
+      </w:r>
+      <w:r>
+        <w:rPr>
+          <w:rStyle w:val="NormalTok"/>
+        </w:rPr>
+        <w:t xml:space="preserve"> </w:t>
+      </w:r>
+      <w:r>
+        <w:rPr>
+          <w:rStyle w:val="NormalTok"/>
+        </w:rPr>
+        <w:t xml:space="preserve"> </w:t>
+      </w:r>
+      <w:r>
+        <w:rPr>
+          <w:rStyle w:val="NormalTok"/>
+        </w:rPr>
+        <w:t xml:space="preserve"> </w:t>
+      </w:r>
+      <w:r>
+        <w:rPr>
+          <w:rStyle w:val="NormalTok"/>
+        </w:rPr>
+        <w:t xml:space="preserve"> </w:t>
+      </w:r>
+      <w:r>
+        <w:rPr>
+          <w:rStyle w:val="NormalTok"/>
+        </w:rPr>
+        <w:t xml:space="preserve"> </w:t>
+      </w:r>
+      <w:r>
+        <w:rPr>
+          <w:rStyle w:val="NormalTok"/>
+        </w:rPr>
+        <w:t xml:space="preserve"> </w:t>
+      </w:r>
+      <w:r>
+        <w:rPr>
+          <w:rStyle w:val="NormalTok"/>
+        </w:rPr>
+        <w:t xml:space="preserve"> </w:t>
+      </w:r>
+      <w:r>
+        <w:rPr>
+          <w:rStyle w:val="NormalTok"/>
+        </w:rPr>
+        <w:t xml:space="preserve"> </w:t>
+      </w:r>
+      <w:r>
+        <w:rPr>
+          <w:rStyle w:val="NormalTok"/>
+        </w:rPr>
+        <w:t xml:space="preserve"> </w:t>
+      </w:r>
+      <w:r>
+        <w:rPr>
+          <w:rStyle w:val="NormalTok"/>
+        </w:rPr>
+        <w:t xml:space="preserve"> </w:t>
+      </w:r>
+      <w:r>
+        <w:rPr>
+          <w:rStyle w:val="NormalTok"/>
+        </w:rPr>
+        <w:t xml:space="preserve"> </w:t>
+      </w:r>
+      <w:r>
+        <w:rPr>
+          <w:rStyle w:val="NormalTok"/>
+        </w:rPr>
+        <w:t xml:space="preserve"> </w:t>
+      </w:r>
+      <w:r>
+        <w:rPr>
+          <w:rStyle w:val="NormalTok"/>
+        </w:rPr>
+        <w:t xml:space="preserve"> </w:t>
+      </w:r>
+      <w:r>
+        <w:rPr>
+          <w:rStyle w:val="NormalTok"/>
+        </w:rPr>
+        <w:t xml:space="preserve"> </w:t>
+      </w:r>
+      <w:r>
+        <w:rPr>
+          <w:rStyle w:val="NormalTok"/>
+        </w:rPr>
+        <w:t xml:space="preserve"> </w:t>
+      </w:r>
+      <w:r>
+        <w:rPr>
+          <w:rStyle w:val="NormalTok"/>
+        </w:rPr>
+        <w:t xml:space="preserve"> </w:t>
+      </w:r>
+      <w:r>
+        <w:rPr>
+          <w:rStyle w:val="NormalTok"/>
+        </w:rPr>
+        <w:t xml:space="preserve"> </w:t>
+      </w:r>
+      <w:r>
+        <w:rPr>
+          <w:rStyle w:val="NormalTok"/>
+        </w:rPr>
+        <w:t xml:space="preserve"> </w:t>
+      </w:r>
+      <w:r>
+        <w:rPr>
+          <w:rStyle w:val="DataTypeTok"/>
+        </w:rPr>
+        <w:t xml:space="preserve">dev =</w:t>
+      </w:r>
+      <w:r>
+        <w:rPr>
+          <w:rStyle w:val="NormalTok"/>
+        </w:rPr>
+        <w:t xml:space="preserve"> </w:t>
+      </w:r>
+      <w:r>
+        <w:rPr>
+          <w:rStyle w:val="StringTok"/>
+        </w:rPr>
+        <w:t xml:space="preserve">'png'</w:t>
+      </w:r>
+      <w:r>
+        <w:rPr>
+          <w:rStyle w:val="NormalTok"/>
+        </w:rPr>
+        <w:t xml:space="preserve">, </w:t>
+      </w:r>
+      <w:r>
+        <w:br w:type="textWrapping"/>
+      </w:r>
+      <w:r>
+        <w:rPr>
+          <w:rStyle w:val="NormalTok"/>
+        </w:rPr>
+        <w:t xml:space="preserve"> </w:t>
+      </w:r>
+      <w:r>
+        <w:rPr>
+          <w:rStyle w:val="NormalTok"/>
+        </w:rPr>
+        <w:t xml:space="preserve"> </w:t>
+      </w:r>
+      <w:r>
+        <w:rPr>
+          <w:rStyle w:val="NormalTok"/>
+        </w:rPr>
+        <w:t xml:space="preserve"> </w:t>
+      </w:r>
+      <w:r>
+        <w:rPr>
+          <w:rStyle w:val="NormalTok"/>
+        </w:rPr>
+        <w:t xml:space="preserve"> </w:t>
+      </w:r>
+      <w:r>
+        <w:rPr>
+          <w:rStyle w:val="NormalTok"/>
+        </w:rPr>
+        <w:t xml:space="preserve"> </w:t>
+      </w:r>
+      <w:r>
+        <w:rPr>
+          <w:rStyle w:val="NormalTok"/>
+        </w:rPr>
+        <w:t xml:space="preserve"> </w:t>
+      </w:r>
+      <w:r>
+        <w:rPr>
+          <w:rStyle w:val="NormalTok"/>
+        </w:rPr>
+        <w:t xml:space="preserve"> </w:t>
+      </w:r>
+      <w:r>
+        <w:rPr>
+          <w:rStyle w:val="NormalTok"/>
+        </w:rPr>
+        <w:t xml:space="preserve"> </w:t>
+      </w:r>
+      <w:r>
+        <w:rPr>
+          <w:rStyle w:val="NormalTok"/>
+        </w:rPr>
+        <w:t xml:space="preserve"> </w:t>
+      </w:r>
+      <w:r>
+        <w:rPr>
+          <w:rStyle w:val="NormalTok"/>
+        </w:rPr>
+        <w:t xml:space="preserve"> </w:t>
+      </w:r>
+      <w:r>
+        <w:rPr>
+          <w:rStyle w:val="NormalTok"/>
+        </w:rPr>
+        <w:t xml:space="preserve"> </w:t>
+      </w:r>
+      <w:r>
+        <w:rPr>
+          <w:rStyle w:val="NormalTok"/>
+        </w:rPr>
+        <w:t xml:space="preserve"> </w:t>
+      </w:r>
+      <w:r>
+        <w:rPr>
+          <w:rStyle w:val="NormalTok"/>
+        </w:rPr>
+        <w:t xml:space="preserve"> </w:t>
+      </w:r>
+      <w:r>
+        <w:rPr>
+          <w:rStyle w:val="NormalTok"/>
+        </w:rPr>
+        <w:t xml:space="preserve"> </w:t>
+      </w:r>
+      <w:r>
+        <w:rPr>
+          <w:rStyle w:val="NormalTok"/>
+        </w:rPr>
+        <w:t xml:space="preserve"> </w:t>
+      </w:r>
+      <w:r>
+        <w:rPr>
+          <w:rStyle w:val="NormalTok"/>
+        </w:rPr>
+        <w:t xml:space="preserve"> </w:t>
+      </w:r>
+      <w:r>
+        <w:rPr>
+          <w:rStyle w:val="NormalTok"/>
+        </w:rPr>
+        <w:t xml:space="preserve"> </w:t>
+      </w:r>
+      <w:r>
+        <w:rPr>
+          <w:rStyle w:val="NormalTok"/>
+        </w:rPr>
+        <w:t xml:space="preserve"> </w:t>
+      </w:r>
+      <w:r>
+        <w:rPr>
+          <w:rStyle w:val="NormalTok"/>
+        </w:rPr>
+        <w:t xml:space="preserve"> </w:t>
+      </w:r>
+      <w:r>
+        <w:rPr>
+          <w:rStyle w:val="NormalTok"/>
+        </w:rPr>
+        <w:t xml:space="preserve"> </w:t>
+      </w:r>
+      <w:r>
+        <w:rPr>
+          <w:rStyle w:val="NormalTok"/>
+        </w:rPr>
+        <w:t xml:space="preserve"> </w:t>
+      </w:r>
+      <w:r>
+        <w:rPr>
+          <w:rStyle w:val="NormalTok"/>
+        </w:rPr>
+        <w:t xml:space="preserve"> </w:t>
+      </w:r>
+      <w:r>
+        <w:rPr>
+          <w:rStyle w:val="DataTypeTok"/>
+        </w:rPr>
+        <w:t xml:space="preserve">fig.path =</w:t>
+      </w:r>
+      <w:r>
+        <w:rPr>
+          <w:rStyle w:val="NormalTok"/>
+        </w:rPr>
+        <w:t xml:space="preserve"> </w:t>
+      </w:r>
+      <w:r>
+        <w:rPr>
+          <w:rStyle w:val="StringTok"/>
+        </w:rPr>
+        <w:t xml:space="preserve">'.</w:t>
+      </w:r>
+      <w:r>
+        <w:rPr>
+          <w:rStyle w:val="CharTok"/>
+        </w:rPr>
+        <w:t xml:space="preserve">\f</w:t>
+      </w:r>
+      <w:r>
+        <w:rPr>
+          <w:rStyle w:val="StringTok"/>
+        </w:rPr>
+        <w:t xml:space="preserve">igures'</w:t>
+      </w:r>
+      <w:r>
+        <w:rPr>
+          <w:rStyle w:val="NormalTok"/>
+        </w:rPr>
+        <w:t xml:space="preserve">)</w:t>
+      </w:r>
+      <w:r>
+        <w:br w:type="textWrapping"/>
+      </w:r>
+      <w:r>
+        <w:br w:type="textWrapping"/>
+      </w:r>
+      <w:r>
+        <w:rPr>
+          <w:rStyle w:val="KeywordTok"/>
+        </w:rPr>
+        <w:t xml:space="preserve">data</w:t>
+      </w:r>
+      <w:r>
+        <w:rPr>
+          <w:rStyle w:val="NormalTok"/>
+        </w:rPr>
+        <w:t xml:space="preserve"> </w:t>
+      </w:r>
+      <w:r>
+        <w:rPr>
+          <w:rStyle w:val="NormalTok"/>
+        </w:rPr>
+        <w:t xml:space="preserve">(anscombe)</w:t>
+      </w:r>
+      <w:r>
+        <w:br w:type="textWrapping"/>
+      </w:r>
+      <w:r>
+        <w:rPr>
+          <w:rStyle w:val="KeywordTok"/>
+        </w:rPr>
+        <w:t xml:space="preserve">plot</w:t>
+      </w:r>
+      <w:r>
+        <w:rPr>
+          <w:rStyle w:val="NormalTok"/>
+        </w:rPr>
+        <w:t xml:space="preserve">(anscombe$x1, anscombe$y1)</w:t>
+      </w:r>
+      <w:r>
+        <w:br w:type="textWrapping"/>
+      </w:r>
+      <w:r>
+        <w:rPr>
+          <w:rStyle w:val="KeywordTok"/>
+        </w:rPr>
+        <w:t xml:space="preserve">abline</w:t>
+      </w:r>
+      <w:r>
+        <w:rPr>
+          <w:rStyle w:val="NormalTok"/>
+        </w:rPr>
+        <w:t xml:space="preserve"> </w:t>
+      </w:r>
+      <w:r>
+        <w:rPr>
+          <w:rStyle w:val="NormalTok"/>
+        </w:rPr>
+        <w:t xml:space="preserve">(</w:t>
+      </w:r>
+      <w:r>
+        <w:rPr>
+          <w:rStyle w:val="KeywordTok"/>
+        </w:rPr>
+        <w:t xml:space="preserve">lm</w:t>
+      </w:r>
+      <w:r>
+        <w:rPr>
+          <w:rStyle w:val="NormalTok"/>
+        </w:rPr>
+        <w:t xml:space="preserve"> </w:t>
+      </w:r>
+      <w:r>
+        <w:rPr>
+          <w:rStyle w:val="NormalTok"/>
+        </w:rPr>
+        <w:t xml:space="preserve">(y1~x1, </w:t>
+      </w:r>
+      <w:r>
+        <w:rPr>
+          <w:rStyle w:val="DataTypeTok"/>
+        </w:rPr>
+        <w:t xml:space="preserve">data =</w:t>
+      </w:r>
+      <w:r>
+        <w:rPr>
+          <w:rStyle w:val="NormalTok"/>
+        </w:rPr>
+        <w:t xml:space="preserve"> </w:t>
+      </w:r>
+      <w:r>
+        <w:rPr>
+          <w:rStyle w:val="NormalTok"/>
+        </w:rPr>
+        <w:t xml:space="preserve">anscombe))</w:t>
+      </w:r>
+    </w:p>
+    <w:p>
+      <w:pPr>
         <w:pStyle w:val="FirstParagraph"/>
       </w:pPr>
       <w:r>
@@ -3036,7 +3827,7 @@
     </w:lvl>
   </w:abstractNum>
   <w:abstractNum w:abstractNumId="990">
-    <w:nsid w:val="746b4f60"/>
+    <w:nsid w:val="8c03d472"/>
     <w:multiLevelType w:val="multilevel"/>
     <w:lvl w:ilvl="0">
       <w:numFmt w:val="bullet"/>

</xml_diff>